<commit_message>
new E1 plot 1
</commit_message>
<xml_diff>
--- a/Attentional Capture preregistration.docx
+++ b/Attentional Capture preregistration.docx
@@ -1054,8 +1054,6 @@
         </w:rPr>
         <w:t>25% of trials.</w:t>
       </w:r>
-      <w:bookmarkStart w:id="0" w:name="_GoBack"/>
-      <w:bookmarkEnd w:id="0"/>
     </w:p>
     <w:p>
       <w:pPr>
@@ -3374,16 +3372,7 @@
           <w:lang w:val="en-GB"/>
         </w:rPr>
         <w:lastRenderedPageBreak/>
-        <w:t xml:space="preserve">Experiment </w:t>
-      </w:r>
-      <w:r>
-        <w:rPr>
-          <w:rFonts w:ascii="Palatino Linotype" w:eastAsia="Palatino Linotype" w:hAnsi="Palatino Linotype" w:cs="Palatino Linotype"/>
-          <w:sz w:val="32"/>
-          <w:szCs w:val="32"/>
-          <w:lang w:val="en-GB"/>
-        </w:rPr>
-        <w:t>1</w:t>
+        <w:t>Experiment 1</w:t>
       </w:r>
       <w:r>
         <w:rPr>
@@ -3831,7 +3820,7 @@
                 <w:lang w:val="en-GB"/>
               </w:rPr>
             </w:pPr>
-            <w:commentRangeStart w:id="1"/>
+            <w:commentRangeStart w:id="0"/>
             <w:r>
               <w:rPr>
                 <w:rFonts w:ascii="Palatino Linotype" w:eastAsia="Palatino Linotype" w:hAnsi="Palatino Linotype" w:cs="Palatino Linotype"/>
@@ -3884,7 +3873,7 @@
                 </wp:inline>
               </w:drawing>
             </w:r>
-            <w:commentRangeEnd w:id="1"/>
+            <w:commentRangeEnd w:id="0"/>
             <w:r>
               <w:rPr>
                 <w:rStyle w:val="CommentReference"/>
@@ -3892,7 +3881,7 @@
                 <w:color w:val="auto"/>
                 <w:lang w:val="en-GB" w:eastAsia="en-US"/>
               </w:rPr>
-              <w:commentReference w:id="1"/>
+              <w:commentReference w:id="0"/>
             </w:r>
           </w:p>
         </w:tc>
@@ -4515,7 +4504,16 @@
           <w:rFonts w:ascii="Palatino Linotype" w:eastAsia="Palatino Linotype" w:hAnsi="Palatino Linotype" w:cs="Palatino Linotype"/>
           <w:lang w:val="en-GB"/>
         </w:rPr>
-        <w:t xml:space="preserve">classified as “good” and “bad” for each participant, and within each of these categories the number of trials the participant responded “yes” (good) or “no” (bad). </w:t>
+        <w:t>classified a</w:t>
+      </w:r>
+      <w:bookmarkStart w:id="1" w:name="_GoBack"/>
+      <w:bookmarkEnd w:id="1"/>
+      <w:r>
+        <w:rPr>
+          <w:rFonts w:ascii="Palatino Linotype" w:eastAsia="Palatino Linotype" w:hAnsi="Palatino Linotype" w:cs="Palatino Linotype"/>
+          <w:lang w:val="en-GB"/>
+        </w:rPr>
+        <w:t xml:space="preserve">s “good” and “bad” for each participant, and within each of these categories the number of trials the participant responded “yes” (good) or “no” (bad). </w:t>
       </w:r>
       <w:r>
         <w:rPr>
@@ -4551,22 +4549,21 @@
     <w:p>
       <w:pPr>
         <w:pStyle w:val="BodyA"/>
-        <w:jc w:val="both"/>
-        <w:rPr>
-          <w:rFonts w:ascii="Palatino Linotype" w:eastAsia="Palatino Linotype" w:hAnsi="Palatino Linotype" w:cs="Palatino Linotype"/>
-          <w:lang w:val="en-GB"/>
-        </w:rPr>
-      </w:pPr>
-    </w:p>
-    <w:p>
-      <w:pPr>
-        <w:pStyle w:val="BodyA"/>
         <w:jc w:val="center"/>
         <w:rPr>
           <w:rFonts w:ascii="Palatino Linotype" w:eastAsia="Palatino Linotype" w:hAnsi="Palatino Linotype" w:cs="Palatino Linotype"/>
           <w:lang w:val="en-GB"/>
         </w:rPr>
       </w:pPr>
+      <w:r>
+        <w:rPr>
+          <w:rStyle w:val="CommentReference"/>
+          <w:rFonts w:ascii="Times New Roman" w:hAnsi="Times New Roman" w:cs="Times New Roman"/>
+          <w:color w:val="auto"/>
+          <w:lang w:val="en-GB" w:eastAsia="en-US"/>
+        </w:rPr>
+        <w:commentReference w:id="2"/>
+      </w:r>
       <w:r>
         <w:rPr>
           <w:rFonts w:ascii="Palatino Linotype" w:eastAsia="Palatino Linotype" w:hAnsi="Palatino Linotype" w:cs="Palatino Linotype"/>
@@ -4574,129 +4571,53 @@
           <w:lang w:eastAsia="en-US"/>
         </w:rPr>
         <w:drawing>
-          <wp:anchor distT="152400" distB="152400" distL="152400" distR="152400" simplePos="0" relativeHeight="251674624" behindDoc="0" locked="0" layoutInCell="1" allowOverlap="1" wp14:anchorId="5DDC7D3C" wp14:editId="10A3EF8D">
-            <wp:simplePos x="0" y="0"/>
-            <wp:positionH relativeFrom="margin">
-              <wp:posOffset>5274310</wp:posOffset>
-            </wp:positionH>
-            <wp:positionV relativeFrom="line">
-              <wp:posOffset>88900</wp:posOffset>
-            </wp:positionV>
-            <wp:extent cx="1334135" cy="2745740"/>
-            <wp:effectExtent l="0" t="0" r="12065" b="0"/>
-            <wp:wrapThrough wrapText="bothSides" distL="152400" distR="152400">
-              <wp:wrapPolygon edited="1">
-                <wp:start x="0" y="0"/>
-                <wp:lineTo x="21600" y="0"/>
-                <wp:lineTo x="21600" y="21600"/>
-                <wp:lineTo x="0" y="21600"/>
-                <wp:lineTo x="0" y="0"/>
-              </wp:wrapPolygon>
-            </wp:wrapThrough>
-            <wp:docPr id="4" name="officeArt object"/>
-            <wp:cNvGraphicFramePr/>
+          <wp:inline distT="0" distB="0" distL="0" distR="0" wp14:anchorId="09986049" wp14:editId="1FC583E0">
+            <wp:extent cx="6118225" cy="3058795"/>
+            <wp:effectExtent l="0" t="0" r="3175" b="0"/>
+            <wp:docPr id="5" name="Picture 5" descr="Experiments/1_Original%20Experiment/graphs/capturedAndThoughtA.png"/>
+            <wp:cNvGraphicFramePr>
+              <a:graphicFrameLocks xmlns:a="http://schemas.openxmlformats.org/drawingml/2006/main" noChangeAspect="1"/>
+            </wp:cNvGraphicFramePr>
             <a:graphic xmlns:a="http://schemas.openxmlformats.org/drawingml/2006/main">
               <a:graphicData uri="http://schemas.openxmlformats.org/drawingml/2006/picture">
                 <pic:pic xmlns:pic="http://schemas.openxmlformats.org/drawingml/2006/picture">
                   <pic:nvPicPr>
-                    <pic:cNvPr id="1073741829" name="capturedAndThoughtA.png"/>
+                    <pic:cNvPr id="0" name="Picture 2" descr="Experiments/1_Original%20Experiment/graphs/capturedAndThoughtA.png"/>
                     <pic:cNvPicPr>
-                      <a:picLocks noChangeAspect="1"/>
+                      <a:picLocks noChangeAspect="1" noChangeArrowheads="1"/>
                     </pic:cNvPicPr>
                   </pic:nvPicPr>
                   <pic:blipFill>
-                    <a:blip r:embed="rId11">
-                      <a:extLst/>
+                    <a:blip r:embed="rId11" cstate="print">
+                      <a:extLst>
+                        <a:ext uri="{28A0092B-C50C-407E-A947-70E740481C1C}">
+                          <a14:useLocalDpi xmlns:a14="http://schemas.microsoft.com/office/drawing/2010/main" val="0"/>
+                        </a:ext>
+                      </a:extLst>
                     </a:blip>
+                    <a:srcRect/>
                     <a:stretch>
                       <a:fillRect/>
                     </a:stretch>
                   </pic:blipFill>
-                  <pic:spPr>
+                  <pic:spPr bwMode="auto">
                     <a:xfrm>
                       <a:off x="0" y="0"/>
-                      <a:ext cx="1334135" cy="2745740"/>
+                      <a:ext cx="6118225" cy="3058795"/>
                     </a:xfrm>
                     <a:prstGeom prst="rect">
                       <a:avLst/>
                     </a:prstGeom>
-                    <a:ln w="12700" cap="flat">
+                    <a:noFill/>
+                    <a:ln>
                       <a:noFill/>
-                      <a:miter lim="400000"/>
                     </a:ln>
-                    <a:effectLst/>
-                  </pic:spPr>
-                </pic:pic>
-              </a:graphicData>
-            </a:graphic>
-            <wp14:sizeRelH relativeFrom="margin">
-              <wp14:pctWidth>0</wp14:pctWidth>
-            </wp14:sizeRelH>
-            <wp14:sizeRelV relativeFrom="margin">
-              <wp14:pctHeight>0</wp14:pctHeight>
-            </wp14:sizeRelV>
-          </wp:anchor>
-        </w:drawing>
-      </w:r>
-      <w:commentRangeStart w:id="2"/>
-      <w:r>
-        <w:rPr>
-          <w:rFonts w:ascii="Palatino Linotype" w:eastAsia="Palatino Linotype" w:hAnsi="Palatino Linotype" w:cs="Palatino Linotype"/>
-          <w:noProof/>
-          <w:lang w:eastAsia="en-US"/>
-        </w:rPr>
-        <w:drawing>
-          <wp:inline distT="0" distB="0" distL="0" distR="0" wp14:anchorId="20DFC537" wp14:editId="439D817C">
-            <wp:extent cx="5248275" cy="2895600"/>
-            <wp:effectExtent l="0" t="0" r="9525" b="0"/>
-            <wp:docPr id="1073741827" name="officeArt object" descr="Macintosh HD:Users:s09ac3:Documents:EyeMovementAwareness:AttentionalCapture:graphs:capturedAndThoughtA.png"/>
-            <wp:cNvGraphicFramePr/>
-            <a:graphic xmlns:a="http://schemas.openxmlformats.org/drawingml/2006/main">
-              <a:graphicData uri="http://schemas.openxmlformats.org/drawingml/2006/picture">
-                <pic:pic xmlns:pic="http://schemas.openxmlformats.org/drawingml/2006/picture">
-                  <pic:nvPicPr>
-                    <pic:cNvPr id="1073741827" name="image3.png" descr="Macintosh HD:Users:s09ac3:Documents:EyeMovementAwareness:AttentionalCapture:graphs:capturedAndThoughtA.png"/>
-                    <pic:cNvPicPr>
-                      <a:picLocks noChangeAspect="1"/>
-                    </pic:cNvPicPr>
-                  </pic:nvPicPr>
-                  <pic:blipFill>
-                    <a:blip r:embed="rId12">
-                      <a:extLst/>
-                    </a:blip>
-                    <a:stretch>
-                      <a:fillRect/>
-                    </a:stretch>
-                  </pic:blipFill>
-                  <pic:spPr>
-                    <a:xfrm>
-                      <a:off x="0" y="0"/>
-                      <a:ext cx="5251450" cy="2897352"/>
-                    </a:xfrm>
-                    <a:prstGeom prst="rect">
-                      <a:avLst/>
-                    </a:prstGeom>
-                    <a:ln w="12700" cap="flat">
-                      <a:noFill/>
-                      <a:miter lim="400000"/>
-                    </a:ln>
-                    <a:effectLst/>
                   </pic:spPr>
                 </pic:pic>
               </a:graphicData>
             </a:graphic>
           </wp:inline>
         </w:drawing>
-      </w:r>
-      <w:commentRangeEnd w:id="2"/>
-      <w:r>
-        <w:rPr>
-          <w:rStyle w:val="CommentReference"/>
-          <w:rFonts w:ascii="Times New Roman" w:hAnsi="Times New Roman" w:cs="Times New Roman"/>
-          <w:color w:val="auto"/>
-          <w:lang w:val="en-GB" w:eastAsia="en-US"/>
-        </w:rPr>
-        <w:commentReference w:id="2"/>
       </w:r>
     </w:p>
     <w:p>
@@ -4918,7 +4839,7 @@
                     </pic:cNvPicPr>
                   </pic:nvPicPr>
                   <pic:blipFill>
-                    <a:blip r:embed="rId13">
+                    <a:blip r:embed="rId12">
                       <a:extLst/>
                     </a:blip>
                     <a:stretch>
@@ -6668,7 +6589,7 @@
                     </pic:cNvPicPr>
                   </pic:nvPicPr>
                   <pic:blipFill>
-                    <a:blip r:embed="rId14">
+                    <a:blip r:embed="rId13">
                       <a:extLst>
                         <a:ext uri="{28A0092B-C50C-407E-A947-70E740481C1C}">
                           <a14:useLocalDpi xmlns:a14="http://schemas.microsoft.com/office/drawing/2010/main" val="0"/>
@@ -6991,7 +6912,7 @@
                 <v:stroke joinstyle="miter"/>
                 <v:path gradientshapeok="t" o:connecttype="rect"/>
               </v:shapetype>
-              <v:shape id="Text_x0020_Box_x0020_2" o:spid="_x0000_s1026" type="#_x0000_t202" style="position:absolute;left:0;text-align:left;margin-left:0;margin-top:0;width:480pt;height:58.15pt;z-index:251670528;visibility:visible;mso-wrap-style:square;mso-width-percent:0;mso-height-percent:200;mso-wrap-distance-left:9pt;mso-wrap-distance-top:0;mso-wrap-distance-right:9pt;mso-wrap-distance-bottom:0;mso-position-horizontal:center;mso-position-horizontal-relative:text;mso-position-vertical:absolute;mso-position-vertical-relative:text;mso-width-percent:0;mso-height-percent:200;mso-width-relative:margin;mso-height-relative:margin;v-text-anchor:top" o:gfxdata="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" stroked="f">
+              <v:shape id="Text Box 2" o:spid="_x0000_s1026" type="#_x0000_t202" style="position:absolute;left:0;text-align:left;margin-left:0;margin-top:0;width:480pt;height:58.15pt;z-index:251670528;visibility:visible;mso-wrap-style:square;mso-width-percent:0;mso-height-percent:200;mso-wrap-distance-left:9pt;mso-wrap-distance-top:0;mso-wrap-distance-right:9pt;mso-wrap-distance-bottom:0;mso-position-horizontal:center;mso-position-horizontal-relative:text;mso-position-vertical:absolute;mso-position-vertical-relative:text;mso-width-percent:0;mso-height-percent:200;mso-width-relative:margin;mso-height-relative:margin;v-text-anchor:top" o:gfxdata="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" stroked="f">
                 <v:textbox style="mso-fit-shape-to-text:t">
                   <w:txbxContent>
                     <w:p>
@@ -7634,7 +7555,7 @@
                     </pic:cNvPicPr>
                   </pic:nvPicPr>
                   <pic:blipFill>
-                    <a:blip r:embed="rId15">
+                    <a:blip r:embed="rId14">
                       <a:extLst/>
                     </a:blip>
                     <a:stretch>
@@ -8262,7 +8183,7 @@
                     </pic:cNvPicPr>
                   </pic:nvPicPr>
                   <pic:blipFill>
-                    <a:blip r:embed="rId16">
+                    <a:blip r:embed="rId15">
                       <a:extLst/>
                     </a:blip>
                     <a:stretch>
@@ -8568,7 +8489,7 @@
                     </pic:cNvPicPr>
                   </pic:nvPicPr>
                   <pic:blipFill>
-                    <a:blip r:embed="rId17">
+                    <a:blip r:embed="rId16">
                       <a:extLst/>
                     </a:blip>
                     <a:stretch>
@@ -9851,7 +9772,7 @@
 
 <file path=word/comments.xml><?xml version="1.0" encoding="utf-8"?>
 <w:comments xmlns:wpc="http://schemas.microsoft.com/office/word/2010/wordprocessingCanvas" xmlns:mo="http://schemas.microsoft.com/office/mac/office/2008/main" xmlns:mc="http://schemas.openxmlformats.org/markup-compatibility/2006" xmlns:mv="urn:schemas-microsoft-com:mac:vml" xmlns:o="urn:schemas-microsoft-com:office:office" xmlns:r="http://schemas.openxmlformats.org/officeDocument/2006/relationships" xmlns:m="http://schemas.openxmlformats.org/officeDocument/2006/math" xmlns:v="urn:schemas-microsoft-com:vml" xmlns:wp14="http://schemas.microsoft.com/office/word/2010/wordprocessingDrawing" xmlns:wp="http://schemas.openxmlformats.org/drawingml/2006/wordprocessingDrawing" xmlns:w10="urn:schemas-microsoft-com:office:word" xmlns:w="http://schemas.openxmlformats.org/wordprocessingml/2006/main" xmlns:w14="http://schemas.microsoft.com/office/word/2010/wordml" xmlns:w15="http://schemas.microsoft.com/office/word/2012/wordml" xmlns:wpg="http://schemas.microsoft.com/office/word/2010/wordprocessingGroup" xmlns:wpi="http://schemas.microsoft.com/office/word/2010/wordprocessingInk" xmlns:wne="http://schemas.microsoft.com/office/word/2006/wordml" xmlns:wps="http://schemas.microsoft.com/office/word/2010/wordprocessingShape" mc:Ignorable="w14 w15 wp14">
-  <w:comment w:id="1" w:author="Mahon, Aoife" w:date="2016-02-02T19:15:00Z" w:initials="AM">
+  <w:comment w:id="0" w:author="Mahon, Aoife" w:date="2016-02-02T19:15:00Z" w:initials="AM">
     <w:p>
       <w:pPr>
         <w:pStyle w:val="CommentText"/>
@@ -9991,7 +9912,7 @@
       </w:pPr>
     </w:pPrDefault>
   </w:docDefaults>
-  <w:latentStyles w:defLockedState="0" w:defUIPriority="99" w:defSemiHidden="0" w:defUnhideWhenUsed="0" w:defQFormat="0" w:count="381">
+  <w:latentStyles w:defLockedState="0" w:defUIPriority="99" w:defSemiHidden="0" w:defUnhideWhenUsed="0" w:defQFormat="0" w:count="382">
     <w:lsdException w:name="Normal" w:uiPriority="0" w:qFormat="1"/>
     <w:lsdException w:name="heading 1" w:uiPriority="9" w:qFormat="1"/>
     <w:lsdException w:name="heading 2" w:semiHidden="1" w:uiPriority="9" w:unhideWhenUsed="1" w:qFormat="1"/>
@@ -10370,6 +10291,7 @@
     <w:lsdException w:name="List Table 6 Colorful Accent 6" w:uiPriority="51"/>
     <w:lsdException w:name="List Table 7 Colorful Accent 6" w:uiPriority="52"/>
     <w:lsdException w:name="Mention" w:semiHidden="1" w:unhideWhenUsed="1"/>
+    <w:lsdException w:name="Smart Hyperlink" w:semiHidden="1" w:unhideWhenUsed="1"/>
   </w:latentStyles>
   <w:style w:type="paragraph" w:default="1" w:styleId="Normal">
     <w:name w:val="Normal"/>
@@ -11852,7 +11774,7 @@
 </file>
 
 <file path=customXml/itemProps1.xml><?xml version="1.0" encoding="utf-8"?>
-<ds:datastoreItem xmlns:ds="http://schemas.openxmlformats.org/officeDocument/2006/customXml" ds:itemID="{1B44F68E-E7D5-1A49-8007-7344F3A0AAE4}">
+<ds:datastoreItem xmlns:ds="http://schemas.openxmlformats.org/officeDocument/2006/customXml" ds:itemID="{D8594DE3-E670-9243-A406-A332EE268A0E}">
   <ds:schemaRefs>
     <ds:schemaRef ds:uri="http://schemas.openxmlformats.org/officeDocument/2006/bibliography"/>
   </ds:schemaRefs>

</xml_diff>